<commit_message>
Further expanded on the writeup
</commit_message>
<xml_diff>
--- a/Mediapipe Project Writeup.docx
+++ b/Mediapipe Project Writeup.docx
@@ -60,7 +60,7 @@
           <w:sz w:val="24"/>
           <w:szCs w:val="24"/>
         </w:rPr>
-        <w:t>12/4/2023</w:t>
+        <w:t>12/8/2023</w:t>
       </w:r>
       <w:r>
         <w:rPr>
@@ -77,15 +77,15 @@
         <w:jc w:val="center"/>
         <w:rPr>
           <w:rFonts w:ascii="Times New Roman" w:hAnsi="Times New Roman" w:cs="Times New Roman"/>
-          <w:sz w:val="32"/>
-          <w:szCs w:val="32"/>
+          <w:sz w:val="44"/>
+          <w:szCs w:val="44"/>
         </w:rPr>
       </w:pPr>
       <w:r>
         <w:rPr>
           <w:rFonts w:ascii="Times New Roman" w:hAnsi="Times New Roman" w:cs="Times New Roman"/>
-          <w:sz w:val="32"/>
-          <w:szCs w:val="32"/>
+          <w:sz w:val="44"/>
+          <w:szCs w:val="44"/>
         </w:rPr>
         <w:t xml:space="preserve">Seizure Detection with </w:t>
       </w:r>
@@ -93,8 +93,8 @@
       <w:r>
         <w:rPr>
           <w:rFonts w:ascii="Times New Roman" w:hAnsi="Times New Roman" w:cs="Times New Roman"/>
-          <w:sz w:val="32"/>
-          <w:szCs w:val="32"/>
+          <w:sz w:val="44"/>
+          <w:szCs w:val="44"/>
         </w:rPr>
         <w:t>Mediapipe</w:t>
       </w:r>
@@ -144,23 +144,129 @@
           <w:sz w:val="24"/>
           <w:szCs w:val="24"/>
         </w:rPr>
-        <w:t>. This is done with the coordinates of the landmarks that a</w:t>
-      </w:r>
-      <w:r>
-        <w:rPr>
-          <w:rFonts w:ascii="Times New Roman" w:hAnsi="Times New Roman" w:cs="Times New Roman"/>
-          <w:sz w:val="24"/>
-          <w:szCs w:val="24"/>
-        </w:rPr>
-        <w:t xml:space="preserve">re on the head and shoulders, then use </w:t>
-      </w:r>
-      <w:r>
-        <w:rPr>
-          <w:rFonts w:ascii="Times New Roman" w:hAnsi="Times New Roman" w:cs="Times New Roman"/>
-          <w:sz w:val="24"/>
-          <w:szCs w:val="24"/>
-        </w:rPr>
-        <w:t>them to calculate the speed and displacement of the body parts.</w:t>
+        <w:t xml:space="preserve">. This is done with the </w:t>
+      </w:r>
+      <w:r>
+        <w:rPr>
+          <w:rFonts w:ascii="Times New Roman" w:hAnsi="Times New Roman" w:cs="Times New Roman"/>
+          <w:sz w:val="24"/>
+          <w:szCs w:val="24"/>
+        </w:rPr>
+        <w:t xml:space="preserve">values for the landmarks that are outputted by the </w:t>
+      </w:r>
+      <w:proofErr w:type="spellStart"/>
+      <w:r>
+        <w:rPr>
+          <w:rFonts w:ascii="Times New Roman" w:hAnsi="Times New Roman" w:cs="Times New Roman"/>
+          <w:sz w:val="24"/>
+          <w:szCs w:val="24"/>
+        </w:rPr>
+        <w:t>mediapipe</w:t>
+      </w:r>
+      <w:proofErr w:type="spellEnd"/>
+      <w:r>
+        <w:rPr>
+          <w:rFonts w:ascii="Times New Roman" w:hAnsi="Times New Roman" w:cs="Times New Roman"/>
+          <w:sz w:val="24"/>
+          <w:szCs w:val="24"/>
+        </w:rPr>
+        <w:t xml:space="preserve"> system</w:t>
+      </w:r>
+      <w:r>
+        <w:rPr>
+          <w:rFonts w:ascii="Times New Roman" w:hAnsi="Times New Roman" w:cs="Times New Roman"/>
+          <w:sz w:val="24"/>
+          <w:szCs w:val="24"/>
+        </w:rPr>
+        <w:t xml:space="preserve"> which are for</w:t>
+      </w:r>
+      <w:r>
+        <w:rPr>
+          <w:rFonts w:ascii="Times New Roman" w:hAnsi="Times New Roman" w:cs="Times New Roman"/>
+          <w:sz w:val="24"/>
+          <w:szCs w:val="24"/>
+        </w:rPr>
+        <w:t xml:space="preserve"> the head and shoulders</w:t>
+      </w:r>
+      <w:r>
+        <w:rPr>
+          <w:rFonts w:ascii="Times New Roman" w:hAnsi="Times New Roman" w:cs="Times New Roman"/>
+          <w:sz w:val="24"/>
+          <w:szCs w:val="24"/>
+        </w:rPr>
+        <w:t>.</w:t>
+      </w:r>
+      <w:r>
+        <w:rPr>
+          <w:rFonts w:ascii="Times New Roman" w:hAnsi="Times New Roman" w:cs="Times New Roman"/>
+          <w:sz w:val="24"/>
+          <w:szCs w:val="24"/>
+        </w:rPr>
+        <w:t xml:space="preserve"> </w:t>
+      </w:r>
+      <w:r>
+        <w:rPr>
+          <w:rFonts w:ascii="Times New Roman" w:hAnsi="Times New Roman" w:cs="Times New Roman"/>
+          <w:sz w:val="24"/>
+          <w:szCs w:val="24"/>
+        </w:rPr>
+        <w:t xml:space="preserve">With the output values, we then </w:t>
+      </w:r>
+      <w:r>
+        <w:rPr>
+          <w:rFonts w:ascii="Times New Roman" w:hAnsi="Times New Roman" w:cs="Times New Roman"/>
+          <w:sz w:val="24"/>
+          <w:szCs w:val="24"/>
+        </w:rPr>
+        <w:t xml:space="preserve">use the data to calculate the speed and displacement of </w:t>
+      </w:r>
+      <w:r>
+        <w:rPr>
+          <w:rFonts w:ascii="Times New Roman" w:hAnsi="Times New Roman" w:cs="Times New Roman"/>
+          <w:sz w:val="24"/>
+          <w:szCs w:val="24"/>
+        </w:rPr>
+        <w:t>the points to detect movement, whic</w:t>
+      </w:r>
+      <w:r>
+        <w:rPr>
+          <w:rFonts w:ascii="Times New Roman" w:hAnsi="Times New Roman" w:cs="Times New Roman"/>
+          <w:sz w:val="24"/>
+          <w:szCs w:val="24"/>
+        </w:rPr>
+        <w:t xml:space="preserve">h can be used to determine </w:t>
+      </w:r>
+      <w:r>
+        <w:rPr>
+          <w:rFonts w:ascii="Times New Roman" w:hAnsi="Times New Roman" w:cs="Times New Roman"/>
+          <w:sz w:val="24"/>
+          <w:szCs w:val="24"/>
+        </w:rPr>
+        <w:t>whether</w:t>
+      </w:r>
+      <w:r>
+        <w:rPr>
+          <w:rFonts w:ascii="Times New Roman" w:hAnsi="Times New Roman" w:cs="Times New Roman"/>
+          <w:sz w:val="24"/>
+          <w:szCs w:val="24"/>
+        </w:rPr>
+        <w:t xml:space="preserve"> a seizure is occurring</w:t>
+      </w:r>
+      <w:r>
+        <w:rPr>
+          <w:rFonts w:ascii="Times New Roman" w:hAnsi="Times New Roman" w:cs="Times New Roman"/>
+          <w:sz w:val="24"/>
+          <w:szCs w:val="24"/>
+        </w:rPr>
+        <w:t>, and for how long</w:t>
+      </w:r>
+      <w:r>
+        <w:rPr>
+          <w:rFonts w:ascii="Times New Roman" w:hAnsi="Times New Roman" w:cs="Times New Roman"/>
+          <w:sz w:val="24"/>
+          <w:szCs w:val="24"/>
+        </w:rPr>
+        <w:t>.</w:t>
       </w:r>
     </w:p>
     <w:p>
@@ -179,121 +285,177 @@
           <w:sz w:val="24"/>
           <w:szCs w:val="24"/>
         </w:rPr>
-        <w:t>Firstly,</w:t>
-      </w:r>
-      <w:r>
-        <w:rPr>
-          <w:rFonts w:ascii="Times New Roman" w:hAnsi="Times New Roman" w:cs="Times New Roman"/>
-          <w:sz w:val="24"/>
-          <w:szCs w:val="24"/>
-        </w:rPr>
-        <w:t xml:space="preserve"> we need to get the coordinates from the raw output</w:t>
-      </w:r>
-      <w:r>
-        <w:rPr>
-          <w:rFonts w:ascii="Times New Roman" w:hAnsi="Times New Roman" w:cs="Times New Roman"/>
-          <w:sz w:val="24"/>
-          <w:szCs w:val="24"/>
-        </w:rPr>
-        <w:t xml:space="preserve">, which is just a string with </w:t>
-      </w:r>
-      <w:proofErr w:type="gramStart"/>
-      <w:r>
-        <w:rPr>
-          <w:rFonts w:ascii="Times New Roman" w:hAnsi="Times New Roman" w:cs="Times New Roman"/>
-          <w:sz w:val="24"/>
-          <w:szCs w:val="24"/>
-        </w:rPr>
-        <w:t>all of</w:t>
-      </w:r>
-      <w:proofErr w:type="gramEnd"/>
-      <w:r>
-        <w:rPr>
-          <w:rFonts w:ascii="Times New Roman" w:hAnsi="Times New Roman" w:cs="Times New Roman"/>
-          <w:sz w:val="24"/>
-          <w:szCs w:val="24"/>
-        </w:rPr>
-        <w:t xml:space="preserve"> the x-y-z coordinates of all of the landmarks across the body</w:t>
-      </w:r>
-      <w:r>
-        <w:rPr>
-          <w:rFonts w:ascii="Times New Roman" w:hAnsi="Times New Roman" w:cs="Times New Roman"/>
-          <w:sz w:val="24"/>
-          <w:szCs w:val="24"/>
-        </w:rPr>
-        <w:t xml:space="preserve">. The </w:t>
-      </w:r>
-      <w:r>
-        <w:rPr>
-          <w:rFonts w:ascii="Times New Roman" w:hAnsi="Times New Roman" w:cs="Times New Roman"/>
-          <w:sz w:val="24"/>
-          <w:szCs w:val="24"/>
-        </w:rPr>
-        <w:t xml:space="preserve">landmarks for the left and right shoulder are 11 and 12 respectively, and </w:t>
-      </w:r>
-      <w:r>
-        <w:rPr>
-          <w:rFonts w:ascii="Times New Roman" w:hAnsi="Times New Roman" w:cs="Times New Roman"/>
-          <w:sz w:val="24"/>
-          <w:szCs w:val="24"/>
-        </w:rPr>
-        <w:t>landmarks 0 – 10 are on the face. For the purposes of this application, the landmarks we care about are 0</w:t>
-      </w:r>
-      <w:r>
-        <w:rPr>
-          <w:rFonts w:ascii="Times New Roman" w:hAnsi="Times New Roman" w:cs="Times New Roman"/>
-          <w:sz w:val="24"/>
-          <w:szCs w:val="24"/>
-        </w:rPr>
-        <w:t xml:space="preserve"> for</w:t>
-      </w:r>
-      <w:r>
-        <w:rPr>
-          <w:rFonts w:ascii="Times New Roman" w:hAnsi="Times New Roman" w:cs="Times New Roman"/>
-          <w:sz w:val="24"/>
-          <w:szCs w:val="24"/>
-        </w:rPr>
-        <w:t xml:space="preserve"> the nose, </w:t>
-      </w:r>
-      <w:r>
-        <w:rPr>
-          <w:rFonts w:ascii="Times New Roman" w:hAnsi="Times New Roman" w:cs="Times New Roman"/>
-          <w:sz w:val="24"/>
-          <w:szCs w:val="24"/>
-        </w:rPr>
-        <w:t xml:space="preserve">2 and 5 for the left and right eye, and 9 and 10 for the left and right mouth. </w:t>
-      </w:r>
-      <w:r>
-        <w:rPr>
-          <w:rFonts w:ascii="Times New Roman" w:hAnsi="Times New Roman" w:cs="Times New Roman"/>
-          <w:sz w:val="24"/>
-          <w:szCs w:val="24"/>
-        </w:rPr>
-        <w:t xml:space="preserve">The y </w:t>
-      </w:r>
-      <w:r>
-        <w:rPr>
-          <w:rFonts w:ascii="Times New Roman" w:hAnsi="Times New Roman" w:cs="Times New Roman"/>
-          <w:sz w:val="24"/>
-          <w:szCs w:val="24"/>
-        </w:rPr>
-        <w:t>coordinate</w:t>
-      </w:r>
-      <w:r>
-        <w:rPr>
-          <w:rFonts w:ascii="Times New Roman" w:hAnsi="Times New Roman" w:cs="Times New Roman"/>
-          <w:sz w:val="24"/>
-          <w:szCs w:val="24"/>
-        </w:rPr>
-        <w:t>s</w:t>
-      </w:r>
-      <w:r>
-        <w:rPr>
-          <w:rFonts w:ascii="Times New Roman" w:hAnsi="Times New Roman" w:cs="Times New Roman"/>
-          <w:sz w:val="24"/>
-          <w:szCs w:val="24"/>
-        </w:rPr>
-        <w:t xml:space="preserve"> of the shoulders are used for detection, as well as the x values for the head.</w:t>
+        <w:t xml:space="preserve">The first step is to </w:t>
+      </w:r>
+      <w:r>
+        <w:rPr>
+          <w:rFonts w:ascii="Times New Roman" w:hAnsi="Times New Roman" w:cs="Times New Roman"/>
+          <w:sz w:val="24"/>
+          <w:szCs w:val="24"/>
+        </w:rPr>
+        <w:t>get the feed from the user’s camera</w:t>
+      </w:r>
+      <w:r>
+        <w:rPr>
+          <w:rFonts w:ascii="Times New Roman" w:hAnsi="Times New Roman" w:cs="Times New Roman"/>
+          <w:sz w:val="24"/>
+          <w:szCs w:val="24"/>
+        </w:rPr>
+        <w:t>, which is done with</w:t>
+      </w:r>
+      <w:r>
+        <w:rPr>
+          <w:rFonts w:ascii="Times New Roman" w:hAnsi="Times New Roman" w:cs="Times New Roman"/>
+          <w:sz w:val="24"/>
+          <w:szCs w:val="24"/>
+        </w:rPr>
+        <w:t xml:space="preserve"> </w:t>
+      </w:r>
+      <w:r>
+        <w:rPr>
+          <w:rFonts w:ascii="Times New Roman" w:hAnsi="Times New Roman" w:cs="Times New Roman"/>
+          <w:sz w:val="24"/>
+          <w:szCs w:val="24"/>
+        </w:rPr>
+        <w:t xml:space="preserve">the cv2 python library. This </w:t>
+      </w:r>
+      <w:r>
+        <w:rPr>
+          <w:rFonts w:ascii="Times New Roman" w:hAnsi="Times New Roman" w:cs="Times New Roman"/>
+          <w:sz w:val="24"/>
+          <w:szCs w:val="24"/>
+        </w:rPr>
+        <w:t xml:space="preserve">takes the input from the camera as </w:t>
+      </w:r>
+      <w:r>
+        <w:rPr>
+          <w:rFonts w:ascii="Times New Roman" w:hAnsi="Times New Roman" w:cs="Times New Roman"/>
+          <w:sz w:val="24"/>
+          <w:szCs w:val="24"/>
+        </w:rPr>
+        <w:t xml:space="preserve">an image, which is stored in the frame list for </w:t>
+      </w:r>
+      <w:r>
+        <w:rPr>
+          <w:rFonts w:ascii="Times New Roman" w:hAnsi="Times New Roman" w:cs="Times New Roman"/>
+          <w:sz w:val="24"/>
+          <w:szCs w:val="24"/>
+        </w:rPr>
+        <w:t xml:space="preserve">processing. </w:t>
+      </w:r>
+      <w:r>
+        <w:rPr>
+          <w:rFonts w:ascii="Times New Roman" w:hAnsi="Times New Roman" w:cs="Times New Roman"/>
+          <w:sz w:val="24"/>
+          <w:szCs w:val="24"/>
+        </w:rPr>
+        <w:t xml:space="preserve">When the frame is captured, the </w:t>
+      </w:r>
+      <w:r>
+        <w:rPr>
+          <w:rFonts w:ascii="Times New Roman" w:hAnsi="Times New Roman" w:cs="Times New Roman"/>
+          <w:sz w:val="24"/>
+          <w:szCs w:val="24"/>
+        </w:rPr>
+        <w:t xml:space="preserve">time </w:t>
+      </w:r>
+      <w:r>
+        <w:rPr>
+          <w:rFonts w:ascii="Times New Roman" w:hAnsi="Times New Roman" w:cs="Times New Roman"/>
+          <w:sz w:val="24"/>
+          <w:szCs w:val="24"/>
+        </w:rPr>
+        <w:t>that the frame was taken is stored</w:t>
+      </w:r>
+      <w:r>
+        <w:rPr>
+          <w:rFonts w:ascii="Times New Roman" w:hAnsi="Times New Roman" w:cs="Times New Roman"/>
+          <w:sz w:val="24"/>
+          <w:szCs w:val="24"/>
+        </w:rPr>
+        <w:t xml:space="preserve"> to measure the interval between frames, which is in turn used to calculate the fps of the feed.</w:t>
+      </w:r>
+      <w:r>
+        <w:rPr>
+          <w:rFonts w:ascii="Times New Roman" w:hAnsi="Times New Roman" w:cs="Times New Roman"/>
+          <w:sz w:val="24"/>
+          <w:szCs w:val="24"/>
+        </w:rPr>
+        <w:t xml:space="preserve"> </w:t>
+      </w:r>
+      <w:r>
+        <w:rPr>
+          <w:rFonts w:ascii="Times New Roman" w:hAnsi="Times New Roman" w:cs="Times New Roman"/>
+          <w:sz w:val="24"/>
+          <w:szCs w:val="24"/>
+        </w:rPr>
+        <w:t>The frames are then</w:t>
+      </w:r>
+      <w:r>
+        <w:rPr>
+          <w:rFonts w:ascii="Times New Roman" w:hAnsi="Times New Roman" w:cs="Times New Roman"/>
+          <w:sz w:val="24"/>
+          <w:szCs w:val="24"/>
+        </w:rPr>
+        <w:t xml:space="preserve"> processed </w:t>
+      </w:r>
+      <w:r>
+        <w:rPr>
+          <w:rFonts w:ascii="Times New Roman" w:hAnsi="Times New Roman" w:cs="Times New Roman"/>
+          <w:sz w:val="24"/>
+          <w:szCs w:val="24"/>
+        </w:rPr>
+        <w:t xml:space="preserve">with </w:t>
+      </w:r>
+      <w:proofErr w:type="spellStart"/>
+      <w:r>
+        <w:rPr>
+          <w:rFonts w:ascii="Times New Roman" w:hAnsi="Times New Roman" w:cs="Times New Roman"/>
+          <w:sz w:val="24"/>
+          <w:szCs w:val="24"/>
+        </w:rPr>
+        <w:t>mediapipe</w:t>
+      </w:r>
+      <w:proofErr w:type="spellEnd"/>
+      <w:r>
+        <w:rPr>
+          <w:rFonts w:ascii="Times New Roman" w:hAnsi="Times New Roman" w:cs="Times New Roman"/>
+          <w:sz w:val="24"/>
+          <w:szCs w:val="24"/>
+        </w:rPr>
+        <w:t>, w</w:t>
+      </w:r>
+      <w:r>
+        <w:rPr>
+          <w:rFonts w:ascii="Times New Roman" w:hAnsi="Times New Roman" w:cs="Times New Roman"/>
+          <w:sz w:val="24"/>
+          <w:szCs w:val="24"/>
+        </w:rPr>
+        <w:t>hich outputs the data as a series of coordinates</w:t>
+      </w:r>
+      <w:r>
+        <w:rPr>
+          <w:rFonts w:ascii="Times New Roman" w:hAnsi="Times New Roman" w:cs="Times New Roman"/>
+          <w:sz w:val="24"/>
+          <w:szCs w:val="24"/>
+        </w:rPr>
+        <w:t xml:space="preserve">. </w:t>
+      </w:r>
+      <w:r>
+        <w:rPr>
+          <w:rFonts w:ascii="Times New Roman" w:hAnsi="Times New Roman" w:cs="Times New Roman"/>
+          <w:sz w:val="24"/>
+          <w:szCs w:val="24"/>
+        </w:rPr>
+        <w:t xml:space="preserve">The camera output is run in parallel with the </w:t>
+      </w:r>
+      <w:r>
+        <w:rPr>
+          <w:rFonts w:ascii="Times New Roman" w:hAnsi="Times New Roman" w:cs="Times New Roman"/>
+          <w:sz w:val="24"/>
+          <w:szCs w:val="24"/>
+        </w:rPr>
+        <w:t>processing, so a delay is added to the camera feed to account for this time.</w:t>
       </w:r>
     </w:p>
     <w:p>
@@ -309,14 +471,758 @@
       <w:r>
         <w:rPr>
           <w:rFonts w:ascii="Times New Roman" w:hAnsi="Times New Roman" w:cs="Times New Roman"/>
+          <w:sz w:val="24"/>
+          <w:szCs w:val="24"/>
+        </w:rPr>
+        <w:t>To get the image with the landmarks drawn on it, the raw output is parsed into a more user-friendly form.</w:t>
+      </w:r>
+      <w:r>
+        <w:rPr>
+          <w:rFonts w:ascii="Times New Roman" w:hAnsi="Times New Roman" w:cs="Times New Roman"/>
+          <w:sz w:val="24"/>
+          <w:szCs w:val="24"/>
+        </w:rPr>
+        <w:t xml:space="preserve"> The raw output of </w:t>
+      </w:r>
+      <w:proofErr w:type="spellStart"/>
+      <w:r>
+        <w:rPr>
+          <w:rFonts w:ascii="Times New Roman" w:hAnsi="Times New Roman" w:cs="Times New Roman"/>
+          <w:sz w:val="24"/>
+          <w:szCs w:val="24"/>
+        </w:rPr>
+        <w:t>mediapipe</w:t>
+      </w:r>
+      <w:proofErr w:type="spellEnd"/>
+      <w:r>
+        <w:rPr>
+          <w:rFonts w:ascii="Times New Roman" w:hAnsi="Times New Roman" w:cs="Times New Roman"/>
+          <w:sz w:val="24"/>
+          <w:szCs w:val="24"/>
+        </w:rPr>
+        <w:t xml:space="preserve"> has </w:t>
+      </w:r>
+      <w:r>
+        <w:rPr>
+          <w:rFonts w:ascii="Times New Roman" w:hAnsi="Times New Roman" w:cs="Times New Roman"/>
+          <w:sz w:val="24"/>
+          <w:szCs w:val="24"/>
+        </w:rPr>
+        <w:t xml:space="preserve">a list of landmarks and normalized landmarks. </w:t>
+      </w:r>
+      <w:r>
+        <w:rPr>
+          <w:rFonts w:ascii="Times New Roman" w:hAnsi="Times New Roman" w:cs="Times New Roman"/>
+          <w:sz w:val="24"/>
+          <w:szCs w:val="24"/>
+        </w:rPr>
+        <w:t>For</w:t>
+      </w:r>
+      <w:r>
+        <w:rPr>
+          <w:rFonts w:ascii="Times New Roman" w:hAnsi="Times New Roman" w:cs="Times New Roman"/>
+          <w:sz w:val="24"/>
+          <w:szCs w:val="24"/>
+        </w:rPr>
+        <w:t xml:space="preserve"> this program, the normalized landmark is used as the </w:t>
+      </w:r>
+      <w:r>
+        <w:rPr>
+          <w:rFonts w:ascii="Times New Roman" w:hAnsi="Times New Roman" w:cs="Times New Roman"/>
+          <w:sz w:val="24"/>
+          <w:szCs w:val="24"/>
+        </w:rPr>
+        <w:t xml:space="preserve">image </w:t>
+      </w:r>
+      <w:r>
+        <w:rPr>
+          <w:rFonts w:ascii="Times New Roman" w:hAnsi="Times New Roman" w:cs="Times New Roman"/>
+          <w:sz w:val="24"/>
+          <w:szCs w:val="24"/>
+        </w:rPr>
+        <w:t>has a constant width and height. If the image were to be resc</w:t>
+      </w:r>
+      <w:r>
+        <w:rPr>
+          <w:rFonts w:ascii="Times New Roman" w:hAnsi="Times New Roman" w:cs="Times New Roman"/>
+          <w:sz w:val="24"/>
+          <w:szCs w:val="24"/>
+        </w:rPr>
+        <w:t xml:space="preserve">aled during the process, then </w:t>
+      </w:r>
+      <w:r>
+        <w:rPr>
+          <w:rFonts w:ascii="Times New Roman" w:hAnsi="Times New Roman" w:cs="Times New Roman"/>
+          <w:sz w:val="24"/>
+          <w:szCs w:val="24"/>
+        </w:rPr>
+        <w:t xml:space="preserve">non-normalized landmarks might be better suited. With these landmarks, the raw data has a </w:t>
+      </w:r>
+      <w:r>
+        <w:rPr>
+          <w:rFonts w:ascii="Times New Roman" w:hAnsi="Times New Roman" w:cs="Times New Roman"/>
+          <w:sz w:val="24"/>
+          <w:szCs w:val="24"/>
+        </w:rPr>
+        <w:t>presence</w:t>
+      </w:r>
+      <w:r>
+        <w:rPr>
+          <w:rFonts w:ascii="Times New Roman" w:hAnsi="Times New Roman" w:cs="Times New Roman"/>
+          <w:sz w:val="24"/>
+          <w:szCs w:val="24"/>
+        </w:rPr>
+        <w:t xml:space="preserve"> </w:t>
+      </w:r>
+      <w:r>
+        <w:rPr>
+          <w:rFonts w:ascii="Times New Roman" w:hAnsi="Times New Roman" w:cs="Times New Roman"/>
+          <w:sz w:val="24"/>
+          <w:szCs w:val="24"/>
+        </w:rPr>
+        <w:t xml:space="preserve">value, which represents how well that landmark </w:t>
+      </w:r>
+      <w:r>
+        <w:rPr>
+          <w:rFonts w:ascii="Times New Roman" w:hAnsi="Times New Roman" w:cs="Times New Roman"/>
+          <w:sz w:val="24"/>
+          <w:szCs w:val="24"/>
+        </w:rPr>
+        <w:t xml:space="preserve">is matched with the image. For example, if the legs are not captured </w:t>
+      </w:r>
+      <w:r>
+        <w:rPr>
+          <w:rFonts w:ascii="Times New Roman" w:hAnsi="Times New Roman" w:cs="Times New Roman"/>
+          <w:sz w:val="24"/>
+          <w:szCs w:val="24"/>
+        </w:rPr>
+        <w:lastRenderedPageBreak/>
+        <w:t xml:space="preserve">within the image and are off screen, the corresponding landmarks will have a low </w:t>
+      </w:r>
+      <w:r>
+        <w:rPr>
+          <w:rFonts w:ascii="Times New Roman" w:hAnsi="Times New Roman" w:cs="Times New Roman"/>
+          <w:sz w:val="24"/>
+          <w:szCs w:val="24"/>
+        </w:rPr>
+        <w:t xml:space="preserve">presence value. Using this, only landmarks that </w:t>
+      </w:r>
+      <w:r>
+        <w:rPr>
+          <w:rFonts w:ascii="Times New Roman" w:hAnsi="Times New Roman" w:cs="Times New Roman"/>
+          <w:sz w:val="24"/>
+          <w:szCs w:val="24"/>
+        </w:rPr>
+        <w:t xml:space="preserve">have sufficient value are drawn on the image. From here the </w:t>
+      </w:r>
+      <w:r>
+        <w:rPr>
+          <w:rFonts w:ascii="Times New Roman" w:hAnsi="Times New Roman" w:cs="Times New Roman"/>
+          <w:sz w:val="24"/>
+          <w:szCs w:val="24"/>
+        </w:rPr>
+        <w:t xml:space="preserve">x and y values are used to </w:t>
+      </w:r>
+      <w:r>
+        <w:rPr>
+          <w:rFonts w:ascii="Times New Roman" w:hAnsi="Times New Roman" w:cs="Times New Roman"/>
+          <w:sz w:val="24"/>
+          <w:szCs w:val="24"/>
+        </w:rPr>
+        <w:t>draw</w:t>
+      </w:r>
+      <w:r>
+        <w:rPr>
+          <w:rFonts w:ascii="Times New Roman" w:hAnsi="Times New Roman" w:cs="Times New Roman"/>
+          <w:sz w:val="24"/>
+          <w:szCs w:val="24"/>
+        </w:rPr>
+        <w:t xml:space="preserve"> the present landmarks onto the image, </w:t>
+      </w:r>
+      <w:r>
+        <w:rPr>
+          <w:rFonts w:ascii="Times New Roman" w:hAnsi="Times New Roman" w:cs="Times New Roman"/>
+          <w:sz w:val="24"/>
+          <w:szCs w:val="24"/>
+        </w:rPr>
+        <w:t xml:space="preserve">and connecting lines are </w:t>
+      </w:r>
+      <w:r>
+        <w:rPr>
+          <w:rFonts w:ascii="Times New Roman" w:hAnsi="Times New Roman" w:cs="Times New Roman"/>
           <w:noProof/>
           <w:sz w:val="24"/>
           <w:szCs w:val="24"/>
         </w:rPr>
         <w:drawing>
-          <wp:inline distT="0" distB="0" distL="0" distR="0" wp14:anchorId="351A7AED" wp14:editId="1D75161E">
-            <wp:extent cx="4678680" cy="2654251"/>
-            <wp:effectExtent l="0" t="0" r="7620" b="0"/>
+          <wp:anchor distT="0" distB="0" distL="114300" distR="114300" simplePos="0" relativeHeight="251658240" behindDoc="0" locked="0" layoutInCell="1" allowOverlap="1" wp14:anchorId="0A1C0CB6" wp14:editId="674B7790">
+            <wp:simplePos x="0" y="0"/>
+            <wp:positionH relativeFrom="column">
+              <wp:align>center</wp:align>
+            </wp:positionH>
+            <wp:positionV relativeFrom="paragraph">
+              <wp:posOffset>1375410</wp:posOffset>
+            </wp:positionV>
+            <wp:extent cx="5861304" cy="3904488"/>
+            <wp:effectExtent l="0" t="0" r="6350" b="1270"/>
+            <wp:wrapTopAndBottom/>
+            <wp:docPr id="1969702350" name="Picture 1" descr="A screenshot of a computer screen&#10;&#10;Description automatically generated"/>
+            <wp:cNvGraphicFramePr>
+              <a:graphicFrameLocks xmlns:a="http://schemas.openxmlformats.org/drawingml/2006/main" noChangeAspect="1"/>
+            </wp:cNvGraphicFramePr>
+            <a:graphic xmlns:a="http://schemas.openxmlformats.org/drawingml/2006/main">
+              <a:graphicData uri="http://schemas.openxmlformats.org/drawingml/2006/picture">
+                <pic:pic xmlns:pic="http://schemas.openxmlformats.org/drawingml/2006/picture">
+                  <pic:nvPicPr>
+                    <pic:cNvPr id="1969702350" name="Picture 1" descr="A screenshot of a computer screen&#10;&#10;Description automatically generated"/>
+                    <pic:cNvPicPr/>
+                  </pic:nvPicPr>
+                  <pic:blipFill rotWithShape="1">
+                    <a:blip r:embed="rId4" cstate="print">
+                      <a:extLst>
+                        <a:ext uri="{28A0092B-C50C-407E-A947-70E740481C1C}">
+                          <a14:useLocalDpi xmlns:a14="http://schemas.microsoft.com/office/drawing/2010/main" val="0"/>
+                        </a:ext>
+                      </a:extLst>
+                    </a:blip>
+                    <a:srcRect r="20193"/>
+                    <a:stretch/>
+                  </pic:blipFill>
+                  <pic:spPr bwMode="auto">
+                    <a:xfrm>
+                      <a:off x="0" y="0"/>
+                      <a:ext cx="5861304" cy="3904488"/>
+                    </a:xfrm>
+                    <a:prstGeom prst="rect">
+                      <a:avLst/>
+                    </a:prstGeom>
+                    <a:ln>
+                      <a:noFill/>
+                    </a:ln>
+                    <a:extLst>
+                      <a:ext uri="{53640926-AAD7-44D8-BBD7-CCE9431645EC}">
+                        <a14:shadowObscured xmlns:a14="http://schemas.microsoft.com/office/drawing/2010/main"/>
+                      </a:ext>
+                    </a:extLst>
+                  </pic:spPr>
+                </pic:pic>
+              </a:graphicData>
+            </a:graphic>
+            <wp14:sizeRelH relativeFrom="margin">
+              <wp14:pctWidth>0</wp14:pctWidth>
+            </wp14:sizeRelH>
+            <wp14:sizeRelV relativeFrom="margin">
+              <wp14:pctHeight>0</wp14:pctHeight>
+            </wp14:sizeRelV>
+          </wp:anchor>
+        </w:drawing>
+      </w:r>
+      <w:r>
+        <w:rPr>
+          <w:rFonts w:ascii="Times New Roman" w:hAnsi="Times New Roman" w:cs="Times New Roman"/>
+          <w:sz w:val="24"/>
+          <w:szCs w:val="24"/>
+        </w:rPr>
+        <w:t>drawn between the connected landmarks.</w:t>
+      </w:r>
+    </w:p>
+    <w:p>
+      <w:pPr>
+        <w:spacing w:line="480" w:lineRule="auto"/>
+        <w:ind w:firstLine="720"/>
+        <w:rPr>
+          <w:rFonts w:ascii="Times New Roman" w:hAnsi="Times New Roman" w:cs="Times New Roman"/>
+          <w:sz w:val="24"/>
+          <w:szCs w:val="24"/>
+        </w:rPr>
+      </w:pPr>
+    </w:p>
+    <w:p>
+      <w:pPr>
+        <w:spacing w:line="480" w:lineRule="auto"/>
+        <w:ind w:firstLine="720"/>
+        <w:jc w:val="center"/>
+        <w:rPr>
+          <w:rFonts w:ascii="Times New Roman" w:hAnsi="Times New Roman" w:cs="Times New Roman"/>
+          <w:sz w:val="24"/>
+          <w:szCs w:val="24"/>
+        </w:rPr>
+      </w:pPr>
+      <w:r>
+        <w:rPr>
+          <w:rFonts w:ascii="Times New Roman" w:hAnsi="Times New Roman" w:cs="Times New Roman"/>
+          <w:i/>
+          <w:iCs/>
+          <w:sz w:val="24"/>
+          <w:szCs w:val="24"/>
+        </w:rPr>
+        <w:t>The</w:t>
+      </w:r>
+      <w:r>
+        <w:rPr>
+          <w:rFonts w:ascii="Times New Roman" w:hAnsi="Times New Roman" w:cs="Times New Roman"/>
+          <w:i/>
+          <w:iCs/>
+          <w:sz w:val="24"/>
+          <w:szCs w:val="24"/>
+        </w:rPr>
+        <w:t xml:space="preserve"> coordinate</w:t>
+      </w:r>
+      <w:r>
+        <w:rPr>
+          <w:rFonts w:ascii="Times New Roman" w:hAnsi="Times New Roman" w:cs="Times New Roman"/>
+          <w:i/>
+          <w:iCs/>
+          <w:sz w:val="24"/>
+          <w:szCs w:val="24"/>
+        </w:rPr>
+        <w:t xml:space="preserve"> </w:t>
+      </w:r>
+      <w:r>
+        <w:rPr>
+          <w:rFonts w:ascii="Times New Roman" w:hAnsi="Times New Roman" w:cs="Times New Roman"/>
+          <w:i/>
+          <w:iCs/>
+          <w:sz w:val="24"/>
+          <w:szCs w:val="24"/>
+        </w:rPr>
+        <w:t xml:space="preserve">output of the </w:t>
+      </w:r>
+      <w:proofErr w:type="spellStart"/>
+      <w:r>
+        <w:rPr>
+          <w:rFonts w:ascii="Times New Roman" w:hAnsi="Times New Roman" w:cs="Times New Roman"/>
+          <w:i/>
+          <w:iCs/>
+          <w:sz w:val="24"/>
+          <w:szCs w:val="24"/>
+        </w:rPr>
+        <w:t>mediapipe</w:t>
+      </w:r>
+      <w:proofErr w:type="spellEnd"/>
+      <w:r>
+        <w:rPr>
+          <w:rFonts w:ascii="Times New Roman" w:hAnsi="Times New Roman" w:cs="Times New Roman"/>
+          <w:i/>
+          <w:iCs/>
+          <w:sz w:val="24"/>
+          <w:szCs w:val="24"/>
+        </w:rPr>
+        <w:t xml:space="preserve"> program</w:t>
+      </w:r>
+      <w:r>
+        <w:rPr>
+          <w:rFonts w:ascii="Times New Roman" w:hAnsi="Times New Roman" w:cs="Times New Roman"/>
+          <w:sz w:val="24"/>
+          <w:szCs w:val="24"/>
+        </w:rPr>
+        <w:t xml:space="preserve"> </w:t>
+      </w:r>
+    </w:p>
+    <w:p>
+      <w:pPr>
+        <w:spacing w:line="480" w:lineRule="auto"/>
+        <w:ind w:firstLine="720"/>
+        <w:rPr>
+          <w:rFonts w:ascii="Times New Roman" w:hAnsi="Times New Roman" w:cs="Times New Roman"/>
+          <w:sz w:val="24"/>
+          <w:szCs w:val="24"/>
+        </w:rPr>
+      </w:pPr>
+      <w:r>
+        <w:rPr>
+          <w:rFonts w:ascii="Times New Roman" w:hAnsi="Times New Roman" w:cs="Times New Roman"/>
+          <w:sz w:val="24"/>
+          <w:szCs w:val="24"/>
+        </w:rPr>
+        <w:t xml:space="preserve">With the </w:t>
+      </w:r>
+      <w:r>
+        <w:rPr>
+          <w:rFonts w:ascii="Times New Roman" w:hAnsi="Times New Roman" w:cs="Times New Roman"/>
+          <w:sz w:val="24"/>
+          <w:szCs w:val="24"/>
+        </w:rPr>
+        <w:t xml:space="preserve">image processing function, the coordinates are returned with the image, which is then used to calculate the movement of the points. </w:t>
+      </w:r>
+      <w:r>
+        <w:rPr>
+          <w:rFonts w:ascii="Times New Roman" w:hAnsi="Times New Roman" w:cs="Times New Roman"/>
+          <w:sz w:val="24"/>
+          <w:szCs w:val="24"/>
+        </w:rPr>
+        <w:t xml:space="preserve">The output from the </w:t>
+      </w:r>
+      <w:r>
+        <w:rPr>
+          <w:rFonts w:ascii="Times New Roman" w:hAnsi="Times New Roman" w:cs="Times New Roman"/>
+          <w:sz w:val="24"/>
+          <w:szCs w:val="24"/>
+        </w:rPr>
+        <w:t xml:space="preserve">function is a large string with </w:t>
+      </w:r>
+      <w:proofErr w:type="gramStart"/>
+      <w:r>
+        <w:rPr>
+          <w:rFonts w:ascii="Times New Roman" w:hAnsi="Times New Roman" w:cs="Times New Roman"/>
+          <w:sz w:val="24"/>
+          <w:szCs w:val="24"/>
+        </w:rPr>
+        <w:t>a</w:t>
+      </w:r>
+      <w:r>
+        <w:rPr>
+          <w:rFonts w:ascii="Times New Roman" w:hAnsi="Times New Roman" w:cs="Times New Roman"/>
+          <w:sz w:val="24"/>
+          <w:szCs w:val="24"/>
+        </w:rPr>
+        <w:t>ll of</w:t>
+      </w:r>
+      <w:proofErr w:type="gramEnd"/>
+      <w:r>
+        <w:rPr>
+          <w:rFonts w:ascii="Times New Roman" w:hAnsi="Times New Roman" w:cs="Times New Roman"/>
+          <w:sz w:val="24"/>
+          <w:szCs w:val="24"/>
+        </w:rPr>
+        <w:t xml:space="preserve"> the x-y-z coordinates of all of the landmarks</w:t>
+      </w:r>
+      <w:r>
+        <w:rPr>
+          <w:rFonts w:ascii="Times New Roman" w:hAnsi="Times New Roman" w:cs="Times New Roman"/>
+          <w:sz w:val="24"/>
+          <w:szCs w:val="24"/>
+        </w:rPr>
+        <w:t xml:space="preserve">. </w:t>
+      </w:r>
+      <w:r>
+        <w:rPr>
+          <w:rFonts w:ascii="Times New Roman" w:hAnsi="Times New Roman" w:cs="Times New Roman"/>
+          <w:sz w:val="24"/>
+          <w:szCs w:val="24"/>
+        </w:rPr>
+        <w:t xml:space="preserve">With the string, the first step is to separate the list </w:t>
+      </w:r>
+      <w:r>
+        <w:rPr>
+          <w:rFonts w:ascii="Times New Roman" w:hAnsi="Times New Roman" w:cs="Times New Roman"/>
+          <w:sz w:val="24"/>
+          <w:szCs w:val="24"/>
+        </w:rPr>
+        <w:t xml:space="preserve">into a list with each entry being an individual landmark, which is done with the split function for </w:t>
+      </w:r>
+      <w:r>
+        <w:rPr>
+          <w:rFonts w:ascii="Times New Roman" w:hAnsi="Times New Roman" w:cs="Times New Roman"/>
+          <w:sz w:val="24"/>
+          <w:szCs w:val="24"/>
+        </w:rPr>
+        <w:t xml:space="preserve">‘landmark’. This makes the string for each landmark </w:t>
+      </w:r>
+      <w:r>
+        <w:rPr>
+          <w:rFonts w:ascii="Times New Roman" w:hAnsi="Times New Roman" w:cs="Times New Roman"/>
+          <w:sz w:val="24"/>
+          <w:szCs w:val="24"/>
+        </w:rPr>
+        <w:t xml:space="preserve">like </w:t>
+      </w:r>
+      <w:proofErr w:type="gramStart"/>
+      <w:r>
+        <w:rPr>
+          <w:rFonts w:ascii="Times New Roman" w:hAnsi="Times New Roman" w:cs="Times New Roman"/>
+          <w:sz w:val="24"/>
+          <w:szCs w:val="24"/>
+        </w:rPr>
+        <w:t>‘ {</w:t>
+      </w:r>
+      <w:proofErr w:type="gramEnd"/>
+      <w:r>
+        <w:rPr>
+          <w:rFonts w:ascii="Times New Roman" w:hAnsi="Times New Roman" w:cs="Times New Roman"/>
+          <w:sz w:val="24"/>
+          <w:szCs w:val="24"/>
+        </w:rPr>
+        <w:t xml:space="preserve"> x: 0.0</w:t>
+      </w:r>
+      <w:r>
+        <w:rPr>
+          <w:rFonts w:ascii="Times New Roman" w:hAnsi="Times New Roman" w:cs="Times New Roman"/>
+          <w:sz w:val="24"/>
+          <w:szCs w:val="24"/>
+        </w:rPr>
+        <w:t>… y:0.0… z:0.0… }’. From here we take the index for each of the point</w:t>
+      </w:r>
+      <w:r>
+        <w:rPr>
+          <w:rFonts w:ascii="Times New Roman" w:hAnsi="Times New Roman" w:cs="Times New Roman"/>
+          <w:sz w:val="24"/>
+          <w:szCs w:val="24"/>
+        </w:rPr>
+        <w:t xml:space="preserve">s that we care about and store them </w:t>
+      </w:r>
+      <w:r>
+        <w:rPr>
+          <w:rFonts w:ascii="Times New Roman" w:hAnsi="Times New Roman" w:cs="Times New Roman"/>
+          <w:sz w:val="24"/>
+          <w:szCs w:val="24"/>
+        </w:rPr>
+        <w:lastRenderedPageBreak/>
+        <w:t>separately.</w:t>
+      </w:r>
+      <w:r>
+        <w:rPr>
+          <w:rFonts w:ascii="Times New Roman" w:hAnsi="Times New Roman" w:cs="Times New Roman"/>
+          <w:sz w:val="24"/>
+          <w:szCs w:val="24"/>
+        </w:rPr>
+        <w:t xml:space="preserve"> </w:t>
+      </w:r>
+      <w:r>
+        <w:rPr>
+          <w:rFonts w:ascii="Times New Roman" w:hAnsi="Times New Roman" w:cs="Times New Roman"/>
+          <w:sz w:val="24"/>
+          <w:szCs w:val="24"/>
+        </w:rPr>
+        <w:t xml:space="preserve">The </w:t>
+      </w:r>
+      <w:r>
+        <w:rPr>
+          <w:rFonts w:ascii="Times New Roman" w:hAnsi="Times New Roman" w:cs="Times New Roman"/>
+          <w:sz w:val="24"/>
+          <w:szCs w:val="24"/>
+        </w:rPr>
+        <w:t>landmarks</w:t>
+      </w:r>
+      <w:r>
+        <w:rPr>
+          <w:rFonts w:ascii="Times New Roman" w:hAnsi="Times New Roman" w:cs="Times New Roman"/>
+          <w:sz w:val="24"/>
+          <w:szCs w:val="24"/>
+        </w:rPr>
+        <w:t xml:space="preserve"> that are importan</w:t>
+      </w:r>
+      <w:r>
+        <w:rPr>
+          <w:rFonts w:ascii="Times New Roman" w:hAnsi="Times New Roman" w:cs="Times New Roman"/>
+          <w:sz w:val="24"/>
+          <w:szCs w:val="24"/>
+        </w:rPr>
+        <w:t>t are</w:t>
+      </w:r>
+      <w:r>
+        <w:rPr>
+          <w:rFonts w:ascii="Times New Roman" w:hAnsi="Times New Roman" w:cs="Times New Roman"/>
+          <w:sz w:val="24"/>
+          <w:szCs w:val="24"/>
+        </w:rPr>
+        <w:t xml:space="preserve"> the left and right shoulder</w:t>
+      </w:r>
+      <w:r>
+        <w:rPr>
+          <w:rFonts w:ascii="Times New Roman" w:hAnsi="Times New Roman" w:cs="Times New Roman"/>
+          <w:sz w:val="24"/>
+          <w:szCs w:val="24"/>
+        </w:rPr>
+        <w:t>, which</w:t>
+      </w:r>
+      <w:r>
+        <w:rPr>
+          <w:rFonts w:ascii="Times New Roman" w:hAnsi="Times New Roman" w:cs="Times New Roman"/>
+          <w:sz w:val="24"/>
+          <w:szCs w:val="24"/>
+        </w:rPr>
+        <w:t xml:space="preserve"> are 11 and 12 respectively, and</w:t>
+      </w:r>
+      <w:r>
+        <w:rPr>
+          <w:rFonts w:ascii="Times New Roman" w:hAnsi="Times New Roman" w:cs="Times New Roman"/>
+          <w:sz w:val="24"/>
+          <w:szCs w:val="24"/>
+        </w:rPr>
+        <w:t xml:space="preserve"> land</w:t>
+      </w:r>
+      <w:r>
+        <w:rPr>
+          <w:rFonts w:ascii="Times New Roman" w:hAnsi="Times New Roman" w:cs="Times New Roman"/>
+          <w:sz w:val="24"/>
+          <w:szCs w:val="24"/>
+        </w:rPr>
+        <w:t xml:space="preserve">marks 0 – 10 for the face, specifically </w:t>
+      </w:r>
+      <w:r>
+        <w:rPr>
+          <w:rFonts w:ascii="Times New Roman" w:hAnsi="Times New Roman" w:cs="Times New Roman"/>
+          <w:sz w:val="24"/>
+          <w:szCs w:val="24"/>
+        </w:rPr>
+        <w:t>0</w:t>
+      </w:r>
+      <w:r>
+        <w:rPr>
+          <w:rFonts w:ascii="Times New Roman" w:hAnsi="Times New Roman" w:cs="Times New Roman"/>
+          <w:sz w:val="24"/>
+          <w:szCs w:val="24"/>
+        </w:rPr>
+        <w:t xml:space="preserve"> for</w:t>
+      </w:r>
+      <w:r>
+        <w:rPr>
+          <w:rFonts w:ascii="Times New Roman" w:hAnsi="Times New Roman" w:cs="Times New Roman"/>
+          <w:sz w:val="24"/>
+          <w:szCs w:val="24"/>
+        </w:rPr>
+        <w:t xml:space="preserve"> the nose, </w:t>
+      </w:r>
+      <w:r>
+        <w:rPr>
+          <w:rFonts w:ascii="Times New Roman" w:hAnsi="Times New Roman" w:cs="Times New Roman"/>
+          <w:sz w:val="24"/>
+          <w:szCs w:val="24"/>
+        </w:rPr>
+        <w:t xml:space="preserve">2 and 5 for the left and right eye, and 9 and 10 for the left and right mouth. </w:t>
+      </w:r>
+      <w:r>
+        <w:rPr>
+          <w:rFonts w:ascii="Times New Roman" w:hAnsi="Times New Roman" w:cs="Times New Roman"/>
+          <w:sz w:val="24"/>
+          <w:szCs w:val="24"/>
+        </w:rPr>
+        <w:t>The</w:t>
+      </w:r>
+      <w:r>
+        <w:rPr>
+          <w:rFonts w:ascii="Times New Roman" w:hAnsi="Times New Roman" w:cs="Times New Roman"/>
+          <w:sz w:val="24"/>
+          <w:szCs w:val="24"/>
+        </w:rPr>
+        <w:t xml:space="preserve"> y </w:t>
+      </w:r>
+      <w:r>
+        <w:rPr>
+          <w:rFonts w:ascii="Times New Roman" w:hAnsi="Times New Roman" w:cs="Times New Roman"/>
+          <w:sz w:val="24"/>
+          <w:szCs w:val="24"/>
+        </w:rPr>
+        <w:t>coordinate</w:t>
+      </w:r>
+      <w:r>
+        <w:rPr>
+          <w:rFonts w:ascii="Times New Roman" w:hAnsi="Times New Roman" w:cs="Times New Roman"/>
+          <w:sz w:val="24"/>
+          <w:szCs w:val="24"/>
+        </w:rPr>
+        <w:t>s</w:t>
+      </w:r>
+      <w:r>
+        <w:rPr>
+          <w:rFonts w:ascii="Times New Roman" w:hAnsi="Times New Roman" w:cs="Times New Roman"/>
+          <w:sz w:val="24"/>
+          <w:szCs w:val="24"/>
+        </w:rPr>
+        <w:t xml:space="preserve"> of the shoulders as well as the x values for the head</w:t>
+      </w:r>
+      <w:r>
+        <w:rPr>
+          <w:rFonts w:ascii="Times New Roman" w:hAnsi="Times New Roman" w:cs="Times New Roman"/>
+          <w:sz w:val="24"/>
+          <w:szCs w:val="24"/>
+        </w:rPr>
+        <w:t xml:space="preserve"> are used for the calculations</w:t>
+      </w:r>
+      <w:r>
+        <w:rPr>
+          <w:rFonts w:ascii="Times New Roman" w:hAnsi="Times New Roman" w:cs="Times New Roman"/>
+          <w:sz w:val="24"/>
+          <w:szCs w:val="24"/>
+        </w:rPr>
+        <w:t>.</w:t>
+      </w:r>
+      <w:r>
+        <w:rPr>
+          <w:rFonts w:ascii="Times New Roman" w:hAnsi="Times New Roman" w:cs="Times New Roman"/>
+          <w:sz w:val="24"/>
+          <w:szCs w:val="24"/>
+        </w:rPr>
+        <w:t xml:space="preserve"> To extract these </w:t>
+      </w:r>
+      <w:r>
+        <w:rPr>
+          <w:rFonts w:ascii="Times New Roman" w:hAnsi="Times New Roman" w:cs="Times New Roman"/>
+          <w:sz w:val="24"/>
+          <w:szCs w:val="24"/>
+        </w:rPr>
+        <w:t>values,</w:t>
+      </w:r>
+      <w:r>
+        <w:rPr>
+          <w:rFonts w:ascii="Times New Roman" w:hAnsi="Times New Roman" w:cs="Times New Roman"/>
+          <w:sz w:val="24"/>
+          <w:szCs w:val="24"/>
+        </w:rPr>
+        <w:t xml:space="preserve"> we again split the string</w:t>
+      </w:r>
+      <w:r>
+        <w:rPr>
+          <w:rFonts w:ascii="Times New Roman" w:hAnsi="Times New Roman" w:cs="Times New Roman"/>
+          <w:sz w:val="24"/>
+          <w:szCs w:val="24"/>
+        </w:rPr>
+        <w:t xml:space="preserve"> with either ‘x:’ or ‘y:</w:t>
+      </w:r>
+      <w:r>
+        <w:rPr>
+          <w:rFonts w:ascii="Times New Roman" w:hAnsi="Times New Roman" w:cs="Times New Roman"/>
+          <w:sz w:val="24"/>
+          <w:szCs w:val="24"/>
+        </w:rPr>
+        <w:t>’ and take the second string in the list. This leaves us with the numerical value that we care about, and the remainder of the string</w:t>
+      </w:r>
+      <w:r>
+        <w:rPr>
+          <w:rFonts w:ascii="Times New Roman" w:hAnsi="Times New Roman" w:cs="Times New Roman"/>
+          <w:sz w:val="24"/>
+          <w:szCs w:val="24"/>
+        </w:rPr>
+        <w:t xml:space="preserve">. </w:t>
+      </w:r>
+      <w:proofErr w:type="gramStart"/>
+      <w:r>
+        <w:rPr>
+          <w:rFonts w:ascii="Times New Roman" w:hAnsi="Times New Roman" w:cs="Times New Roman"/>
+          <w:sz w:val="24"/>
+          <w:szCs w:val="24"/>
+        </w:rPr>
+        <w:t>Finally</w:t>
+      </w:r>
+      <w:proofErr w:type="gramEnd"/>
+      <w:r>
+        <w:rPr>
+          <w:rFonts w:ascii="Times New Roman" w:hAnsi="Times New Roman" w:cs="Times New Roman"/>
+          <w:sz w:val="24"/>
+          <w:szCs w:val="24"/>
+        </w:rPr>
+        <w:t xml:space="preserve"> to narrow this down </w:t>
+      </w:r>
+      <w:r>
+        <w:rPr>
+          <w:rFonts w:ascii="Times New Roman" w:hAnsi="Times New Roman" w:cs="Times New Roman"/>
+          <w:noProof/>
+          <w:sz w:val="24"/>
+          <w:szCs w:val="24"/>
+        </w:rPr>
+        <w:drawing>
+          <wp:anchor distT="0" distB="0" distL="114300" distR="114300" simplePos="0" relativeHeight="251659264" behindDoc="0" locked="0" layoutInCell="1" allowOverlap="1" wp14:anchorId="351A7AED" wp14:editId="272F93F2">
+            <wp:simplePos x="0" y="0"/>
+            <wp:positionH relativeFrom="column">
+              <wp:align>center</wp:align>
+            </wp:positionH>
+            <wp:positionV relativeFrom="paragraph">
+              <wp:posOffset>2556510</wp:posOffset>
+            </wp:positionV>
+            <wp:extent cx="5961888" cy="3383280"/>
+            <wp:effectExtent l="0" t="0" r="1270" b="7620"/>
+            <wp:wrapTopAndBottom/>
             <wp:docPr id="119912498" name="Picture 1"/>
             <wp:cNvGraphicFramePr>
               <a:graphicFrameLocks xmlns:a="http://schemas.openxmlformats.org/drawingml/2006/main" noChangeAspect="1"/>
@@ -329,7 +1235,7 @@
                     <pic:cNvPicPr/>
                   </pic:nvPicPr>
                   <pic:blipFill>
-                    <a:blip r:embed="rId4">
+                    <a:blip r:embed="rId5">
                       <a:extLst>
                         <a:ext uri="{28A0092B-C50C-407E-A947-70E740481C1C}">
                           <a14:useLocalDpi xmlns:a14="http://schemas.microsoft.com/office/drawing/2010/main" val="0"/>
@@ -343,7 +1249,7 @@
                   <pic:spPr>
                     <a:xfrm>
                       <a:off x="0" y="0"/>
-                      <a:ext cx="4693984" cy="2662933"/>
+                      <a:ext cx="5961888" cy="3383280"/>
                     </a:xfrm>
                     <a:prstGeom prst="rect">
                       <a:avLst/>
@@ -352,9 +1258,50 @@
                 </pic:pic>
               </a:graphicData>
             </a:graphic>
-          </wp:inline>
+            <wp14:sizeRelH relativeFrom="margin">
+              <wp14:pctWidth>0</wp14:pctWidth>
+            </wp14:sizeRelH>
+            <wp14:sizeRelV relativeFrom="margin">
+              <wp14:pctHeight>0</wp14:pctHeight>
+            </wp14:sizeRelV>
+          </wp:anchor>
         </w:drawing>
       </w:r>
+      <w:r>
+        <w:rPr>
+          <w:rFonts w:ascii="Times New Roman" w:hAnsi="Times New Roman" w:cs="Times New Roman"/>
+          <w:sz w:val="24"/>
+          <w:szCs w:val="24"/>
+        </w:rPr>
+        <w:t>to the value,</w:t>
+      </w:r>
+      <w:r>
+        <w:rPr>
+          <w:rFonts w:ascii="Times New Roman" w:hAnsi="Times New Roman" w:cs="Times New Roman"/>
+          <w:sz w:val="24"/>
+          <w:szCs w:val="24"/>
+        </w:rPr>
+        <w:t xml:space="preserve"> split the string with the first space, and convert the first string into a float</w:t>
+      </w:r>
+      <w:r>
+        <w:rPr>
+          <w:rFonts w:ascii="Times New Roman" w:hAnsi="Times New Roman" w:cs="Times New Roman"/>
+          <w:sz w:val="24"/>
+          <w:szCs w:val="24"/>
+        </w:rPr>
+        <w:t>.</w:t>
+      </w:r>
+    </w:p>
+    <w:p>
+      <w:pPr>
+        <w:spacing w:line="480" w:lineRule="auto"/>
+        <w:ind w:firstLine="720"/>
+        <w:rPr>
+          <w:rFonts w:ascii="Times New Roman" w:hAnsi="Times New Roman" w:cs="Times New Roman"/>
+          <w:sz w:val="24"/>
+          <w:szCs w:val="24"/>
+        </w:rPr>
+      </w:pPr>
     </w:p>
     <w:p>
       <w:pPr>
@@ -394,72 +1341,280 @@
           <w:sz w:val="24"/>
           <w:szCs w:val="24"/>
         </w:rPr>
+        <w:t>W</w:t>
+      </w:r>
+      <w:r>
+        <w:rPr>
+          <w:rFonts w:ascii="Times New Roman" w:hAnsi="Times New Roman" w:cs="Times New Roman"/>
+          <w:sz w:val="24"/>
+          <w:szCs w:val="24"/>
+        </w:rPr>
+        <w:t xml:space="preserve">e </w:t>
+      </w:r>
+      <w:r>
+        <w:rPr>
+          <w:rFonts w:ascii="Times New Roman" w:hAnsi="Times New Roman" w:cs="Times New Roman"/>
+          <w:sz w:val="24"/>
+          <w:szCs w:val="24"/>
+        </w:rPr>
+        <w:t>store</w:t>
+      </w:r>
+      <w:r>
+        <w:rPr>
+          <w:rFonts w:ascii="Times New Roman" w:hAnsi="Times New Roman" w:cs="Times New Roman"/>
+          <w:sz w:val="24"/>
+          <w:szCs w:val="24"/>
+        </w:rPr>
+        <w:t xml:space="preserve"> </w:t>
+      </w:r>
+      <w:r>
+        <w:rPr>
+          <w:rFonts w:ascii="Times New Roman" w:hAnsi="Times New Roman" w:cs="Times New Roman"/>
+          <w:sz w:val="24"/>
+          <w:szCs w:val="24"/>
+        </w:rPr>
+        <w:t>the coordinate value of each of the landmarks</w:t>
+      </w:r>
+      <w:r>
+        <w:rPr>
+          <w:rFonts w:ascii="Times New Roman" w:hAnsi="Times New Roman" w:cs="Times New Roman"/>
+          <w:sz w:val="24"/>
+          <w:szCs w:val="24"/>
+        </w:rPr>
+        <w:t xml:space="preserve"> o</w:t>
+      </w:r>
+      <w:r>
+        <w:rPr>
+          <w:rFonts w:ascii="Times New Roman" w:hAnsi="Times New Roman" w:cs="Times New Roman"/>
+          <w:sz w:val="24"/>
+          <w:szCs w:val="24"/>
+        </w:rPr>
+        <w:t xml:space="preserve">ver 11 frames, giving us 10 samples of displacement and speed data. </w:t>
+      </w:r>
+      <w:r>
+        <w:rPr>
+          <w:rFonts w:ascii="Times New Roman" w:hAnsi="Times New Roman" w:cs="Times New Roman"/>
+          <w:sz w:val="24"/>
+          <w:szCs w:val="24"/>
+        </w:rPr>
+        <w:t>To find the</w:t>
+      </w:r>
+      <w:r>
+        <w:rPr>
+          <w:rFonts w:ascii="Times New Roman" w:hAnsi="Times New Roman" w:cs="Times New Roman"/>
+          <w:sz w:val="24"/>
+          <w:szCs w:val="24"/>
+        </w:rPr>
+        <w:t xml:space="preserve"> maximum displacement of each of the landmarks</w:t>
+      </w:r>
+      <w:r>
+        <w:rPr>
+          <w:rFonts w:ascii="Times New Roman" w:hAnsi="Times New Roman" w:cs="Times New Roman"/>
+          <w:sz w:val="24"/>
+          <w:szCs w:val="24"/>
+        </w:rPr>
+        <w:t>, we take the difference between the minimum and maximum value</w:t>
+      </w:r>
+      <w:r>
+        <w:rPr>
+          <w:rFonts w:ascii="Times New Roman" w:hAnsi="Times New Roman" w:cs="Times New Roman"/>
+          <w:sz w:val="24"/>
+          <w:szCs w:val="24"/>
+        </w:rPr>
+        <w:t>. Th</w:t>
+      </w:r>
+      <w:r>
+        <w:rPr>
+          <w:rFonts w:ascii="Times New Roman" w:hAnsi="Times New Roman" w:cs="Times New Roman"/>
+          <w:sz w:val="24"/>
+          <w:szCs w:val="24"/>
+        </w:rPr>
+        <w:t>e purpose of getting the displacement of the points is</w:t>
+      </w:r>
+      <w:r>
+        <w:rPr>
+          <w:rFonts w:ascii="Times New Roman" w:hAnsi="Times New Roman" w:cs="Times New Roman"/>
+          <w:sz w:val="24"/>
+          <w:szCs w:val="24"/>
+        </w:rPr>
+        <w:t xml:space="preserve"> to </w:t>
+      </w:r>
+      <w:r>
+        <w:rPr>
+          <w:rFonts w:ascii="Times New Roman" w:hAnsi="Times New Roman" w:cs="Times New Roman"/>
+          <w:sz w:val="24"/>
+          <w:szCs w:val="24"/>
+        </w:rPr>
+        <w:t>di</w:t>
+      </w:r>
+      <w:r>
+        <w:rPr>
+          <w:rFonts w:ascii="Times New Roman" w:hAnsi="Times New Roman" w:cs="Times New Roman"/>
+          <w:sz w:val="24"/>
+          <w:szCs w:val="24"/>
+        </w:rPr>
+        <w:t>fferentiate random jitter fro</w:t>
+      </w:r>
+      <w:r>
+        <w:rPr>
+          <w:rFonts w:ascii="Times New Roman" w:hAnsi="Times New Roman" w:cs="Times New Roman"/>
+          <w:sz w:val="24"/>
+          <w:szCs w:val="24"/>
+        </w:rPr>
+        <w:t>m actual movement</w:t>
+      </w:r>
+      <w:r>
+        <w:rPr>
+          <w:rFonts w:ascii="Times New Roman" w:hAnsi="Times New Roman" w:cs="Times New Roman"/>
+          <w:sz w:val="24"/>
+          <w:szCs w:val="24"/>
+        </w:rPr>
+        <w:t>.</w:t>
+      </w:r>
+      <w:r>
+        <w:rPr>
+          <w:rFonts w:ascii="Times New Roman" w:hAnsi="Times New Roman" w:cs="Times New Roman"/>
+          <w:sz w:val="24"/>
+          <w:szCs w:val="24"/>
+        </w:rPr>
+        <w:t xml:space="preserve"> </w:t>
+      </w:r>
+      <w:r>
+        <w:rPr>
+          <w:rFonts w:ascii="Times New Roman" w:hAnsi="Times New Roman" w:cs="Times New Roman"/>
+          <w:sz w:val="24"/>
+          <w:szCs w:val="24"/>
+        </w:rPr>
         <w:lastRenderedPageBreak/>
-        <w:t>Next,</w:t>
-      </w:r>
-      <w:r>
-        <w:rPr>
-          <w:rFonts w:ascii="Times New Roman" w:hAnsi="Times New Roman" w:cs="Times New Roman"/>
-          <w:sz w:val="24"/>
-          <w:szCs w:val="24"/>
-        </w:rPr>
-        <w:t xml:space="preserve"> we record the </w:t>
-      </w:r>
-      <w:r>
-        <w:rPr>
-          <w:rFonts w:ascii="Times New Roman" w:hAnsi="Times New Roman" w:cs="Times New Roman"/>
-          <w:sz w:val="24"/>
-          <w:szCs w:val="24"/>
-        </w:rPr>
-        <w:t xml:space="preserve">values of these coordinates over 11 frames, giving us 10 samples of displacement and speed data. </w:t>
-      </w:r>
-      <w:r>
-        <w:rPr>
-          <w:rFonts w:ascii="Times New Roman" w:hAnsi="Times New Roman" w:cs="Times New Roman"/>
-          <w:sz w:val="24"/>
-          <w:szCs w:val="24"/>
-        </w:rPr>
-        <w:t>For displacement, we take the difference between the minimum and maximum values</w:t>
-      </w:r>
-      <w:r>
-        <w:rPr>
-          <w:rFonts w:ascii="Times New Roman" w:hAnsi="Times New Roman" w:cs="Times New Roman"/>
-          <w:sz w:val="24"/>
-          <w:szCs w:val="24"/>
-        </w:rPr>
-        <w:t xml:space="preserve"> to get the maximum displacement</w:t>
-      </w:r>
-      <w:r>
-        <w:rPr>
-          <w:rFonts w:ascii="Times New Roman" w:hAnsi="Times New Roman" w:cs="Times New Roman"/>
-          <w:sz w:val="24"/>
-          <w:szCs w:val="24"/>
-        </w:rPr>
-        <w:t xml:space="preserve">. This is done to </w:t>
-      </w:r>
-      <w:r>
-        <w:rPr>
-          <w:rFonts w:ascii="Times New Roman" w:hAnsi="Times New Roman" w:cs="Times New Roman"/>
-          <w:sz w:val="24"/>
-          <w:szCs w:val="24"/>
-        </w:rPr>
-        <w:t>di</w:t>
-      </w:r>
-      <w:r>
-        <w:rPr>
-          <w:rFonts w:ascii="Times New Roman" w:hAnsi="Times New Roman" w:cs="Times New Roman"/>
-          <w:sz w:val="24"/>
-          <w:szCs w:val="24"/>
-        </w:rPr>
-        <w:t>fferentiate random jitter fro</w:t>
-      </w:r>
-      <w:r>
-        <w:rPr>
-          <w:rFonts w:ascii="Times New Roman" w:hAnsi="Times New Roman" w:cs="Times New Roman"/>
-          <w:sz w:val="24"/>
-          <w:szCs w:val="24"/>
-        </w:rPr>
-        <w:t>m actual movement</w:t>
+        <w:t>This is necessary because th</w:t>
+      </w:r>
+      <w:r>
+        <w:rPr>
+          <w:rFonts w:ascii="Times New Roman" w:hAnsi="Times New Roman" w:cs="Times New Roman"/>
+          <w:sz w:val="24"/>
+          <w:szCs w:val="24"/>
+        </w:rPr>
+        <w:t xml:space="preserve">ere is some inaccuracy in the calculation of the landmarks, which can </w:t>
+      </w:r>
+      <w:r>
+        <w:rPr>
+          <w:rFonts w:ascii="Times New Roman" w:hAnsi="Times New Roman" w:cs="Times New Roman"/>
+          <w:sz w:val="24"/>
+          <w:szCs w:val="24"/>
+        </w:rPr>
+        <w:t xml:space="preserve">differ from frame to frame. However, when there is no actual movement, this </w:t>
+      </w:r>
+      <w:r>
+        <w:rPr>
+          <w:rFonts w:ascii="Times New Roman" w:hAnsi="Times New Roman" w:cs="Times New Roman"/>
+          <w:sz w:val="24"/>
+          <w:szCs w:val="24"/>
+        </w:rPr>
+        <w:t xml:space="preserve">jitter from inaccuracy only happens to a certain degree, leaving little to no net movement over </w:t>
+      </w:r>
+      <w:r>
+        <w:rPr>
+          <w:rFonts w:ascii="Times New Roman" w:hAnsi="Times New Roman" w:cs="Times New Roman"/>
+          <w:sz w:val="24"/>
+          <w:szCs w:val="24"/>
+        </w:rPr>
+        <w:t>a period.</w:t>
+      </w:r>
+      <w:r>
+        <w:rPr>
+          <w:rFonts w:ascii="Times New Roman" w:hAnsi="Times New Roman" w:cs="Times New Roman"/>
+          <w:sz w:val="24"/>
+          <w:szCs w:val="24"/>
+        </w:rPr>
+        <w:t xml:space="preserve"> </w:t>
+      </w:r>
+      <w:r>
+        <w:rPr>
+          <w:rFonts w:ascii="Times New Roman" w:hAnsi="Times New Roman" w:cs="Times New Roman"/>
+          <w:sz w:val="24"/>
+          <w:szCs w:val="24"/>
+        </w:rPr>
+        <w:t>To get the</w:t>
+      </w:r>
+      <w:r>
+        <w:rPr>
+          <w:rFonts w:ascii="Times New Roman" w:hAnsi="Times New Roman" w:cs="Times New Roman"/>
+          <w:sz w:val="24"/>
+          <w:szCs w:val="24"/>
+        </w:rPr>
+        <w:t xml:space="preserve"> speed, we </w:t>
+      </w:r>
+      <w:r>
+        <w:rPr>
+          <w:rFonts w:ascii="Times New Roman" w:hAnsi="Times New Roman" w:cs="Times New Roman"/>
+          <w:sz w:val="24"/>
+          <w:szCs w:val="24"/>
+        </w:rPr>
+        <w:t>sum up the</w:t>
+      </w:r>
+      <w:r>
+        <w:rPr>
+          <w:rFonts w:ascii="Times New Roman" w:hAnsi="Times New Roman" w:cs="Times New Roman"/>
+          <w:sz w:val="24"/>
+          <w:szCs w:val="24"/>
+        </w:rPr>
+        <w:t xml:space="preserve"> distance</w:t>
+      </w:r>
+      <w:r>
+        <w:rPr>
+          <w:rFonts w:ascii="Times New Roman" w:hAnsi="Times New Roman" w:cs="Times New Roman"/>
+          <w:sz w:val="24"/>
+          <w:szCs w:val="24"/>
+        </w:rPr>
+        <w:t xml:space="preserve"> of each landmark</w:t>
+      </w:r>
+      <w:r>
+        <w:rPr>
+          <w:rFonts w:ascii="Times New Roman" w:hAnsi="Times New Roman" w:cs="Times New Roman"/>
+          <w:sz w:val="24"/>
+          <w:szCs w:val="24"/>
+        </w:rPr>
+        <w:t xml:space="preserve"> between</w:t>
+      </w:r>
+      <w:r>
+        <w:rPr>
+          <w:rFonts w:ascii="Times New Roman" w:hAnsi="Times New Roman" w:cs="Times New Roman"/>
+          <w:sz w:val="24"/>
+          <w:szCs w:val="24"/>
+        </w:rPr>
+        <w:t xml:space="preserve"> each consecutive</w:t>
+      </w:r>
+      <w:r>
+        <w:rPr>
+          <w:rFonts w:ascii="Times New Roman" w:hAnsi="Times New Roman" w:cs="Times New Roman"/>
+          <w:sz w:val="24"/>
+          <w:szCs w:val="24"/>
+        </w:rPr>
+        <w:t xml:space="preserve"> </w:t>
+      </w:r>
+      <w:r>
+        <w:rPr>
+          <w:rFonts w:ascii="Times New Roman" w:hAnsi="Times New Roman" w:cs="Times New Roman"/>
+          <w:sz w:val="24"/>
+          <w:szCs w:val="24"/>
+        </w:rPr>
+        <w:t>frame</w:t>
+      </w:r>
+      <w:r>
+        <w:rPr>
+          <w:rFonts w:ascii="Times New Roman" w:hAnsi="Times New Roman" w:cs="Times New Roman"/>
+          <w:sz w:val="24"/>
+          <w:szCs w:val="24"/>
+        </w:rPr>
+        <w:t xml:space="preserve">, then </w:t>
+      </w:r>
+      <w:r>
+        <w:rPr>
+          <w:rFonts w:ascii="Times New Roman" w:hAnsi="Times New Roman" w:cs="Times New Roman"/>
+          <w:sz w:val="24"/>
+          <w:szCs w:val="24"/>
+        </w:rPr>
+        <w:t>convert this to a speed</w:t>
       </w:r>
       <w:r>
         <w:rPr>
@@ -475,103 +1630,79 @@
           <w:sz w:val="24"/>
           <w:szCs w:val="24"/>
         </w:rPr>
-        <w:t>To get the</w:t>
-      </w:r>
-      <w:r>
-        <w:rPr>
-          <w:rFonts w:ascii="Times New Roman" w:hAnsi="Times New Roman" w:cs="Times New Roman"/>
-          <w:sz w:val="24"/>
-          <w:szCs w:val="24"/>
-        </w:rPr>
-        <w:t xml:space="preserve"> speed, we take </w:t>
-      </w:r>
-      <w:r>
-        <w:rPr>
-          <w:rFonts w:ascii="Times New Roman" w:hAnsi="Times New Roman" w:cs="Times New Roman"/>
-          <w:sz w:val="24"/>
-          <w:szCs w:val="24"/>
-        </w:rPr>
-        <w:t>the sum up the</w:t>
-      </w:r>
-      <w:r>
-        <w:rPr>
-          <w:rFonts w:ascii="Times New Roman" w:hAnsi="Times New Roman" w:cs="Times New Roman"/>
-          <w:sz w:val="24"/>
-          <w:szCs w:val="24"/>
-        </w:rPr>
-        <w:t xml:space="preserve"> distance between</w:t>
-      </w:r>
-      <w:r>
-        <w:rPr>
-          <w:rFonts w:ascii="Times New Roman" w:hAnsi="Times New Roman" w:cs="Times New Roman"/>
-          <w:sz w:val="24"/>
-          <w:szCs w:val="24"/>
-        </w:rPr>
-        <w:t xml:space="preserve"> each consecutive</w:t>
-      </w:r>
-      <w:r>
-        <w:rPr>
-          <w:rFonts w:ascii="Times New Roman" w:hAnsi="Times New Roman" w:cs="Times New Roman"/>
-          <w:sz w:val="24"/>
-          <w:szCs w:val="24"/>
-        </w:rPr>
-        <w:t xml:space="preserve"> </w:t>
-      </w:r>
-      <w:r>
-        <w:rPr>
-          <w:rFonts w:ascii="Times New Roman" w:hAnsi="Times New Roman" w:cs="Times New Roman"/>
-          <w:sz w:val="24"/>
-          <w:szCs w:val="24"/>
-        </w:rPr>
-        <w:t>frame and</w:t>
-      </w:r>
-      <w:r>
-        <w:rPr>
-          <w:rFonts w:ascii="Times New Roman" w:hAnsi="Times New Roman" w:cs="Times New Roman"/>
-          <w:sz w:val="24"/>
-          <w:szCs w:val="24"/>
-        </w:rPr>
-        <w:t xml:space="preserve"> take </w:t>
-      </w:r>
-      <w:r>
-        <w:rPr>
-          <w:rFonts w:ascii="Times New Roman" w:hAnsi="Times New Roman" w:cs="Times New Roman"/>
-          <w:sz w:val="24"/>
-          <w:szCs w:val="24"/>
-        </w:rPr>
-        <w:t>the average distance</w:t>
-      </w:r>
-      <w:r>
-        <w:rPr>
-          <w:rFonts w:ascii="Times New Roman" w:hAnsi="Times New Roman" w:cs="Times New Roman"/>
-          <w:sz w:val="24"/>
-          <w:szCs w:val="24"/>
-        </w:rPr>
-        <w:t xml:space="preserve">, then </w:t>
-      </w:r>
-      <w:r>
-        <w:rPr>
-          <w:rFonts w:ascii="Times New Roman" w:hAnsi="Times New Roman" w:cs="Times New Roman"/>
-          <w:sz w:val="24"/>
-          <w:szCs w:val="24"/>
-        </w:rPr>
-        <w:t>convert this to a speed with the frames per second</w:t>
-      </w:r>
-      <w:r>
-        <w:rPr>
-          <w:rFonts w:ascii="Times New Roman" w:hAnsi="Times New Roman" w:cs="Times New Roman"/>
-          <w:sz w:val="24"/>
-          <w:szCs w:val="24"/>
-        </w:rPr>
-        <w:t xml:space="preserve"> and the frames sampled</w:t>
-      </w:r>
-      <w:r>
-        <w:rPr>
-          <w:rFonts w:ascii="Times New Roman" w:hAnsi="Times New Roman" w:cs="Times New Roman"/>
-          <w:sz w:val="24"/>
-          <w:szCs w:val="24"/>
-        </w:rPr>
-        <w:t xml:space="preserve">. The </w:t>
+        <w:t xml:space="preserve">To convert this, first the </w:t>
+      </w:r>
+      <w:r>
+        <w:rPr>
+          <w:rFonts w:ascii="Times New Roman" w:hAnsi="Times New Roman" w:cs="Times New Roman"/>
+          <w:sz w:val="24"/>
+          <w:szCs w:val="24"/>
+        </w:rPr>
+        <w:t xml:space="preserve">total distance is divided by the sample size to get the average distance between each frame. Then, a time elapsed </w:t>
+      </w:r>
+      <w:r>
+        <w:rPr>
+          <w:rFonts w:ascii="Times New Roman" w:hAnsi="Times New Roman" w:cs="Times New Roman"/>
+          <w:sz w:val="24"/>
+          <w:szCs w:val="24"/>
+        </w:rPr>
+        <w:t xml:space="preserve">over the sample duration is estimated with the </w:t>
+      </w:r>
+      <w:r>
+        <w:rPr>
+          <w:rFonts w:ascii="Times New Roman" w:hAnsi="Times New Roman" w:cs="Times New Roman"/>
+          <w:sz w:val="24"/>
+          <w:szCs w:val="24"/>
+        </w:rPr>
+        <w:t>inverse of frames per second</w:t>
+      </w:r>
+      <w:r>
+        <w:rPr>
+          <w:rFonts w:ascii="Times New Roman" w:hAnsi="Times New Roman" w:cs="Times New Roman"/>
+          <w:sz w:val="24"/>
+          <w:szCs w:val="24"/>
+        </w:rPr>
+        <w:t>.</w:t>
+      </w:r>
+      <w:r>
+        <w:rPr>
+          <w:rFonts w:ascii="Times New Roman" w:hAnsi="Times New Roman" w:cs="Times New Roman"/>
+          <w:sz w:val="24"/>
+          <w:szCs w:val="24"/>
+        </w:rPr>
+        <w:t xml:space="preserve"> Finally, the </w:t>
+      </w:r>
+      <w:r>
+        <w:rPr>
+          <w:rFonts w:ascii="Times New Roman" w:hAnsi="Times New Roman" w:cs="Times New Roman"/>
+          <w:sz w:val="24"/>
+          <w:szCs w:val="24"/>
+        </w:rPr>
+        <w:t>average distance is divided by the time elapsed to give us the speed of each point over the duration. Simplified</w:t>
+      </w:r>
+      <w:r>
+        <w:rPr>
+          <w:rFonts w:ascii="Times New Roman" w:hAnsi="Times New Roman" w:cs="Times New Roman"/>
+          <w:sz w:val="24"/>
+          <w:szCs w:val="24"/>
+        </w:rPr>
+        <w:t xml:space="preserve"> into one equation</w:t>
+      </w:r>
+      <w:r>
+        <w:rPr>
+          <w:rFonts w:ascii="Times New Roman" w:hAnsi="Times New Roman" w:cs="Times New Roman"/>
+          <w:sz w:val="24"/>
+          <w:szCs w:val="24"/>
+        </w:rPr>
+        <w:t>, t</w:t>
+      </w:r>
+      <w:r>
+        <w:rPr>
+          <w:rFonts w:ascii="Times New Roman" w:hAnsi="Times New Roman" w:cs="Times New Roman"/>
+          <w:sz w:val="24"/>
+          <w:szCs w:val="24"/>
+        </w:rPr>
+        <w:t xml:space="preserve">he </w:t>
       </w:r>
       <w:r>
         <w:rPr>
@@ -655,7 +1786,6 @@
     <w:p>
       <w:pPr>
         <w:spacing w:line="480" w:lineRule="auto"/>
-        <w:ind w:firstLine="720"/>
         <w:rPr>
           <w:rFonts w:ascii="Times New Roman" w:hAnsi="Times New Roman" w:cs="Times New Roman"/>
           <w:sz w:val="24"/>
@@ -668,135 +1798,23 @@
           <w:sz w:val="24"/>
           <w:szCs w:val="24"/>
         </w:rPr>
-        <w:t xml:space="preserve">With these values, we can detect </w:t>
-      </w:r>
-      <w:r>
-        <w:rPr>
-          <w:rFonts w:ascii="Times New Roman" w:hAnsi="Times New Roman" w:cs="Times New Roman"/>
-          <w:sz w:val="24"/>
-          <w:szCs w:val="24"/>
-        </w:rPr>
-        <w:t>rapid movement of shoulders and head, so the next step is to detect r</w:t>
-      </w:r>
-      <w:r>
-        <w:rPr>
-          <w:rFonts w:ascii="Times New Roman" w:hAnsi="Times New Roman" w:cs="Times New Roman"/>
-          <w:sz w:val="24"/>
-          <w:szCs w:val="24"/>
-        </w:rPr>
-        <w:t xml:space="preserve">apid movement over a prolonged period. </w:t>
-      </w:r>
-      <w:r>
-        <w:rPr>
-          <w:rFonts w:ascii="Times New Roman" w:hAnsi="Times New Roman" w:cs="Times New Roman"/>
-          <w:sz w:val="24"/>
-          <w:szCs w:val="24"/>
-        </w:rPr>
-        <w:t xml:space="preserve">If the speed and displacement of the shoulders or head </w:t>
-      </w:r>
-      <w:r>
-        <w:rPr>
-          <w:rFonts w:ascii="Times New Roman" w:hAnsi="Times New Roman" w:cs="Times New Roman"/>
-          <w:sz w:val="24"/>
-          <w:szCs w:val="24"/>
-        </w:rPr>
-        <w:t>exceed a threshold</w:t>
-      </w:r>
-      <w:r>
-        <w:rPr>
-          <w:rFonts w:ascii="Times New Roman" w:hAnsi="Times New Roman" w:cs="Times New Roman"/>
-          <w:sz w:val="24"/>
-          <w:szCs w:val="24"/>
-        </w:rPr>
-        <w:t xml:space="preserve"> (speed threshold is .5, displacement threshold is .03)</w:t>
-      </w:r>
-      <w:r>
-        <w:rPr>
-          <w:rFonts w:ascii="Times New Roman" w:hAnsi="Times New Roman" w:cs="Times New Roman"/>
-          <w:sz w:val="24"/>
-          <w:szCs w:val="24"/>
-        </w:rPr>
-        <w:t xml:space="preserve">, </w:t>
-      </w:r>
-      <w:r>
-        <w:rPr>
-          <w:rFonts w:ascii="Times New Roman" w:hAnsi="Times New Roman" w:cs="Times New Roman"/>
-          <w:sz w:val="24"/>
-          <w:szCs w:val="24"/>
-        </w:rPr>
-        <w:t>a</w:t>
-      </w:r>
-      <w:r>
-        <w:rPr>
-          <w:rFonts w:ascii="Times New Roman" w:hAnsi="Times New Roman" w:cs="Times New Roman"/>
-          <w:sz w:val="24"/>
-          <w:szCs w:val="24"/>
-        </w:rPr>
-        <w:t xml:space="preserve"> fixed value</w:t>
-      </w:r>
-      <w:r>
-        <w:rPr>
-          <w:rFonts w:ascii="Times New Roman" w:hAnsi="Times New Roman" w:cs="Times New Roman"/>
-          <w:sz w:val="24"/>
-          <w:szCs w:val="24"/>
-        </w:rPr>
-        <w:t xml:space="preserve"> is added to </w:t>
-      </w:r>
-      <w:r>
-        <w:rPr>
-          <w:rFonts w:ascii="Times New Roman" w:hAnsi="Times New Roman" w:cs="Times New Roman"/>
-          <w:sz w:val="24"/>
-          <w:szCs w:val="24"/>
-        </w:rPr>
-        <w:t xml:space="preserve">a respective </w:t>
-      </w:r>
-      <w:r>
-        <w:rPr>
-          <w:rFonts w:ascii="Times New Roman" w:hAnsi="Times New Roman" w:cs="Times New Roman"/>
-          <w:sz w:val="24"/>
-          <w:szCs w:val="24"/>
-        </w:rPr>
-        <w:t>warning level variable</w:t>
-      </w:r>
-      <w:r>
-        <w:rPr>
-          <w:rFonts w:ascii="Times New Roman" w:hAnsi="Times New Roman" w:cs="Times New Roman"/>
-          <w:sz w:val="24"/>
-          <w:szCs w:val="24"/>
-        </w:rPr>
-        <w:t xml:space="preserve">, otherwise </w:t>
-      </w:r>
-      <w:r>
-        <w:rPr>
-          <w:rFonts w:ascii="Times New Roman" w:hAnsi="Times New Roman" w:cs="Times New Roman"/>
-          <w:sz w:val="24"/>
-          <w:szCs w:val="24"/>
-        </w:rPr>
-        <w:t>a value is subtracted from it</w:t>
-      </w:r>
-      <w:r>
-        <w:rPr>
-          <w:rFonts w:ascii="Times New Roman" w:hAnsi="Times New Roman" w:cs="Times New Roman"/>
-          <w:sz w:val="24"/>
-          <w:szCs w:val="24"/>
-        </w:rPr>
-        <w:t xml:space="preserve"> </w:t>
-      </w:r>
-      <w:r>
-        <w:rPr>
-          <w:rFonts w:ascii="Times New Roman" w:hAnsi="Times New Roman" w:cs="Times New Roman"/>
-          <w:sz w:val="24"/>
-          <w:szCs w:val="24"/>
-        </w:rPr>
-        <w:t xml:space="preserve">If the warning level is above </w:t>
-      </w:r>
-      <w:r>
-        <w:rPr>
-          <w:rFonts w:ascii="Times New Roman" w:hAnsi="Times New Roman" w:cs="Times New Roman"/>
-          <w:sz w:val="24"/>
-          <w:szCs w:val="24"/>
-        </w:rPr>
-        <w:t>80, then a warning is displayed for the shoulders or head.</w:t>
+        <w:t>For the next frame after the first sample, the oldest value is discarded, and the newest coordinate value is stored in its place.</w:t>
+      </w:r>
+      <w:r>
+        <w:rPr>
+          <w:rFonts w:ascii="Times New Roman" w:hAnsi="Times New Roman" w:cs="Times New Roman"/>
+          <w:sz w:val="24"/>
+          <w:szCs w:val="24"/>
+        </w:rPr>
+        <w:t xml:space="preserve"> This keeps a running average distance and displacement, which at any given frame represents </w:t>
+      </w:r>
+      <w:r>
+        <w:rPr>
+          <w:rFonts w:ascii="Times New Roman" w:hAnsi="Times New Roman" w:cs="Times New Roman"/>
+          <w:sz w:val="24"/>
+          <w:szCs w:val="24"/>
+        </w:rPr>
+        <w:t>the most recent 11 frames.</w:t>
       </w:r>
     </w:p>
     <w:p>
@@ -815,6 +1833,236 @@
           <w:sz w:val="24"/>
           <w:szCs w:val="24"/>
         </w:rPr>
+        <w:t xml:space="preserve">With these values, we can detect </w:t>
+      </w:r>
+      <w:r>
+        <w:rPr>
+          <w:rFonts w:ascii="Times New Roman" w:hAnsi="Times New Roman" w:cs="Times New Roman"/>
+          <w:sz w:val="24"/>
+          <w:szCs w:val="24"/>
+        </w:rPr>
+        <w:t>rapid movement of shoulders and head</w:t>
+      </w:r>
+      <w:r>
+        <w:rPr>
+          <w:rFonts w:ascii="Times New Roman" w:hAnsi="Times New Roman" w:cs="Times New Roman"/>
+          <w:sz w:val="24"/>
+          <w:szCs w:val="24"/>
+        </w:rPr>
+        <w:t>. This, however, is not sufficient to detect a seizure, as normal movement can provide a spike</w:t>
+      </w:r>
+      <w:r>
+        <w:rPr>
+          <w:rFonts w:ascii="Times New Roman" w:hAnsi="Times New Roman" w:cs="Times New Roman"/>
+          <w:sz w:val="24"/>
+          <w:szCs w:val="24"/>
+        </w:rPr>
+        <w:t xml:space="preserve"> in speed and displacement. So,</w:t>
+      </w:r>
+      <w:r>
+        <w:rPr>
+          <w:rFonts w:ascii="Times New Roman" w:hAnsi="Times New Roman" w:cs="Times New Roman"/>
+          <w:sz w:val="24"/>
+          <w:szCs w:val="24"/>
+        </w:rPr>
+        <w:t xml:space="preserve"> the next step is to detect r</w:t>
+      </w:r>
+      <w:r>
+        <w:rPr>
+          <w:rFonts w:ascii="Times New Roman" w:hAnsi="Times New Roman" w:cs="Times New Roman"/>
+          <w:sz w:val="24"/>
+          <w:szCs w:val="24"/>
+        </w:rPr>
+        <w:t xml:space="preserve">apid movement over a prolonged </w:t>
+      </w:r>
+      <w:proofErr w:type="gramStart"/>
+      <w:r>
+        <w:rPr>
+          <w:rFonts w:ascii="Times New Roman" w:hAnsi="Times New Roman" w:cs="Times New Roman"/>
+          <w:sz w:val="24"/>
+          <w:szCs w:val="24"/>
+        </w:rPr>
+        <w:t>period</w:t>
+      </w:r>
+      <w:r>
+        <w:rPr>
+          <w:rFonts w:ascii="Times New Roman" w:hAnsi="Times New Roman" w:cs="Times New Roman"/>
+          <w:sz w:val="24"/>
+          <w:szCs w:val="24"/>
+        </w:rPr>
+        <w:t xml:space="preserve"> of time</w:t>
+      </w:r>
+      <w:proofErr w:type="gramEnd"/>
+      <w:r>
+        <w:rPr>
+          <w:rFonts w:ascii="Times New Roman" w:hAnsi="Times New Roman" w:cs="Times New Roman"/>
+          <w:sz w:val="24"/>
+          <w:szCs w:val="24"/>
+        </w:rPr>
+        <w:t xml:space="preserve">. </w:t>
+      </w:r>
+      <w:r>
+        <w:rPr>
+          <w:rFonts w:ascii="Times New Roman" w:hAnsi="Times New Roman" w:cs="Times New Roman"/>
+          <w:sz w:val="24"/>
+          <w:szCs w:val="24"/>
+        </w:rPr>
+        <w:t xml:space="preserve">If the speed and displacement of the shoulders or head </w:t>
+      </w:r>
+      <w:r>
+        <w:rPr>
+          <w:rFonts w:ascii="Times New Roman" w:hAnsi="Times New Roman" w:cs="Times New Roman"/>
+          <w:sz w:val="24"/>
+          <w:szCs w:val="24"/>
+        </w:rPr>
+        <w:t>exceed a threshold</w:t>
+      </w:r>
+      <w:r>
+        <w:rPr>
+          <w:rFonts w:ascii="Times New Roman" w:hAnsi="Times New Roman" w:cs="Times New Roman"/>
+          <w:sz w:val="24"/>
+          <w:szCs w:val="24"/>
+        </w:rPr>
+        <w:t xml:space="preserve"> (speed threshold is .5, displacement threshold is .03)</w:t>
+      </w:r>
+      <w:r>
+        <w:rPr>
+          <w:rFonts w:ascii="Times New Roman" w:hAnsi="Times New Roman" w:cs="Times New Roman"/>
+          <w:sz w:val="24"/>
+          <w:szCs w:val="24"/>
+        </w:rPr>
+        <w:t xml:space="preserve">, </w:t>
+      </w:r>
+      <w:r>
+        <w:rPr>
+          <w:rFonts w:ascii="Times New Roman" w:hAnsi="Times New Roman" w:cs="Times New Roman"/>
+          <w:sz w:val="24"/>
+          <w:szCs w:val="24"/>
+        </w:rPr>
+        <w:t>a</w:t>
+      </w:r>
+      <w:r>
+        <w:rPr>
+          <w:rFonts w:ascii="Times New Roman" w:hAnsi="Times New Roman" w:cs="Times New Roman"/>
+          <w:sz w:val="24"/>
+          <w:szCs w:val="24"/>
+        </w:rPr>
+        <w:t xml:space="preserve"> fixed value</w:t>
+      </w:r>
+      <w:r>
+        <w:rPr>
+          <w:rFonts w:ascii="Times New Roman" w:hAnsi="Times New Roman" w:cs="Times New Roman"/>
+          <w:sz w:val="24"/>
+          <w:szCs w:val="24"/>
+        </w:rPr>
+        <w:t xml:space="preserve"> is added to </w:t>
+      </w:r>
+      <w:r>
+        <w:rPr>
+          <w:rFonts w:ascii="Times New Roman" w:hAnsi="Times New Roman" w:cs="Times New Roman"/>
+          <w:sz w:val="24"/>
+          <w:szCs w:val="24"/>
+        </w:rPr>
+        <w:t xml:space="preserve">a respective </w:t>
+      </w:r>
+      <w:r>
+        <w:rPr>
+          <w:rFonts w:ascii="Times New Roman" w:hAnsi="Times New Roman" w:cs="Times New Roman"/>
+          <w:sz w:val="24"/>
+          <w:szCs w:val="24"/>
+        </w:rPr>
+        <w:t>warning level variable</w:t>
+      </w:r>
+      <w:r>
+        <w:rPr>
+          <w:rFonts w:ascii="Times New Roman" w:hAnsi="Times New Roman" w:cs="Times New Roman"/>
+          <w:sz w:val="24"/>
+          <w:szCs w:val="24"/>
+        </w:rPr>
+        <w:t xml:space="preserve">, otherwise </w:t>
+      </w:r>
+      <w:r>
+        <w:rPr>
+          <w:rFonts w:ascii="Times New Roman" w:hAnsi="Times New Roman" w:cs="Times New Roman"/>
+          <w:sz w:val="24"/>
+          <w:szCs w:val="24"/>
+        </w:rPr>
+        <w:t>a value is subtracted from it</w:t>
+      </w:r>
+      <w:r>
+        <w:rPr>
+          <w:rFonts w:ascii="Times New Roman" w:hAnsi="Times New Roman" w:cs="Times New Roman"/>
+          <w:sz w:val="24"/>
+          <w:szCs w:val="24"/>
+        </w:rPr>
+        <w:t>.</w:t>
+      </w:r>
+      <w:r>
+        <w:rPr>
+          <w:rFonts w:ascii="Times New Roman" w:hAnsi="Times New Roman" w:cs="Times New Roman"/>
+          <w:sz w:val="24"/>
+          <w:szCs w:val="24"/>
+        </w:rPr>
+        <w:t xml:space="preserve"> </w:t>
+      </w:r>
+      <w:r>
+        <w:rPr>
+          <w:rFonts w:ascii="Times New Roman" w:hAnsi="Times New Roman" w:cs="Times New Roman"/>
+          <w:sz w:val="24"/>
+          <w:szCs w:val="24"/>
+        </w:rPr>
+        <w:t xml:space="preserve">If the warning level is above </w:t>
+      </w:r>
+      <w:r>
+        <w:rPr>
+          <w:rFonts w:ascii="Times New Roman" w:hAnsi="Times New Roman" w:cs="Times New Roman"/>
+          <w:sz w:val="24"/>
+          <w:szCs w:val="24"/>
+        </w:rPr>
+        <w:t>80, then a warning is displayed for the shoulders or head.</w:t>
+      </w:r>
+      <w:r>
+        <w:rPr>
+          <w:rFonts w:ascii="Times New Roman" w:hAnsi="Times New Roman" w:cs="Times New Roman"/>
+          <w:sz w:val="24"/>
+          <w:szCs w:val="24"/>
+        </w:rPr>
+        <w:t xml:space="preserve"> With this, prolonged</w:t>
+      </w:r>
+      <w:r>
+        <w:rPr>
+          <w:rFonts w:ascii="Times New Roman" w:hAnsi="Times New Roman" w:cs="Times New Roman"/>
+          <w:sz w:val="24"/>
+          <w:szCs w:val="24"/>
+        </w:rPr>
+        <w:t xml:space="preserve"> rapid movements of the head and shoulders can be</w:t>
+      </w:r>
+      <w:r>
+        <w:rPr>
+          <w:rFonts w:ascii="Times New Roman" w:hAnsi="Times New Roman" w:cs="Times New Roman"/>
+          <w:sz w:val="24"/>
+          <w:szCs w:val="24"/>
+        </w:rPr>
+        <w:t xml:space="preserve"> distinguished between normal movements that can occur in basic activities.</w:t>
+      </w:r>
+    </w:p>
+    <w:p>
+      <w:pPr>
+        <w:spacing w:line="480" w:lineRule="auto"/>
+        <w:ind w:firstLine="720"/>
+        <w:rPr>
+          <w:rFonts w:ascii="Times New Roman" w:hAnsi="Times New Roman" w:cs="Times New Roman"/>
+          <w:sz w:val="24"/>
+          <w:szCs w:val="24"/>
+        </w:rPr>
+      </w:pPr>
+      <w:r>
+        <w:rPr>
+          <w:rFonts w:ascii="Times New Roman" w:hAnsi="Times New Roman" w:cs="Times New Roman"/>
+          <w:sz w:val="24"/>
+          <w:szCs w:val="24"/>
+        </w:rPr>
+        <w:lastRenderedPageBreak/>
         <w:t xml:space="preserve">If </w:t>
       </w:r>
       <w:r>
@@ -831,7 +2079,23 @@
           <w:sz w:val="24"/>
           <w:szCs w:val="24"/>
         </w:rPr>
-        <w:t xml:space="preserve"> values are above 80, then</w:t>
+        <w:t xml:space="preserve"> </w:t>
+      </w:r>
+      <w:r>
+        <w:rPr>
+          <w:rFonts w:ascii="Times New Roman" w:hAnsi="Times New Roman" w:cs="Times New Roman"/>
+          <w:sz w:val="24"/>
+          <w:szCs w:val="24"/>
+        </w:rPr>
+        <w:t xml:space="preserve">the head and shoulder </w:t>
+      </w:r>
+      <w:r>
+        <w:rPr>
+          <w:rFonts w:ascii="Times New Roman" w:hAnsi="Times New Roman" w:cs="Times New Roman"/>
+          <w:sz w:val="24"/>
+          <w:szCs w:val="24"/>
+        </w:rPr>
+        <w:t>values are above 80, then</w:t>
       </w:r>
       <w:r>
         <w:rPr>
@@ -847,15 +2111,15 @@
           <w:sz w:val="24"/>
           <w:szCs w:val="24"/>
         </w:rPr>
-        <w:t>.</w:t>
-      </w:r>
-      <w:r>
-        <w:rPr>
-          <w:rFonts w:ascii="Times New Roman" w:hAnsi="Times New Roman" w:cs="Times New Roman"/>
-          <w:sz w:val="24"/>
-          <w:szCs w:val="24"/>
-        </w:rPr>
-        <w:t xml:space="preserve"> The time that this happened is stored, and the seconds elapsed since the seizure started is displayed for the entire duration. Once at least one of the warning values </w:t>
+        <w:t xml:space="preserve">. </w:t>
+      </w:r>
+      <w:r>
+        <w:rPr>
+          <w:rFonts w:ascii="Times New Roman" w:hAnsi="Times New Roman" w:cs="Times New Roman"/>
+          <w:sz w:val="24"/>
+          <w:szCs w:val="24"/>
+        </w:rPr>
+        <w:t xml:space="preserve">The time that this happened is stored, and the seconds elapsed since the seizure started is displayed for the entire duration. Once at least one of the warning values </w:t>
       </w:r>
       <w:r>
         <w:rPr>

</xml_diff>